<commit_message>
no idea what im doing
</commit_message>
<xml_diff>
--- a/obliczenia_naukowe/lab1/sprawko.docx
+++ b/obliczenia_naukowe/lab1/sprawko.docx
@@ -29,6 +29,596 @@
     <w:p>
       <w:r>
         <w:t>Zad. 1.</w:t>
+      </w:r>
+    </w:p>
+    <w:p>
+      <w:r>
+        <w:t xml:space="preserve">Napisałem 2 programy obliczające różne wartości </w:t>
+      </w:r>
+      <w:proofErr w:type="spellStart"/>
+      <w:r>
+        <w:t>floatów</w:t>
+      </w:r>
+      <w:proofErr w:type="spellEnd"/>
+      <w:r>
+        <w:t xml:space="preserve"> w </w:t>
+      </w:r>
+      <w:proofErr w:type="spellStart"/>
+      <w:r>
+        <w:t>julii</w:t>
+      </w:r>
+      <w:proofErr w:type="spellEnd"/>
+      <w:r>
+        <w:t xml:space="preserve"> i c</w:t>
+      </w:r>
+      <w:r>
+        <w:t xml:space="preserve"> (zad1.jl</w:t>
+      </w:r>
+      <w:r>
+        <w:t xml:space="preserve"> i </w:t>
+      </w:r>
+      <w:proofErr w:type="spellStart"/>
+      <w:r>
+        <w:t>eps.c</w:t>
+      </w:r>
+      <w:proofErr w:type="spellEnd"/>
+      <w:r>
+        <w:t>). W tabeli umieszczam wyniki.</w:t>
+      </w:r>
+    </w:p>
+    <w:tbl>
+      <w:tblPr>
+        <w:tblStyle w:val="Tabela-Siatka"/>
+        <w:tblW w:w="9106" w:type="dxa"/>
+        <w:tblLook w:val="04A0" w:firstRow="1" w:lastRow="0" w:firstColumn="1" w:lastColumn="0" w:noHBand="0" w:noVBand="1"/>
+      </w:tblPr>
+      <w:tblGrid>
+        <w:gridCol w:w="4553"/>
+        <w:gridCol w:w="4553"/>
+      </w:tblGrid>
+      <w:tr>
+        <w:trPr>
+          <w:trHeight w:val="322"/>
+        </w:trPr>
+        <w:tc>
+          <w:tcPr>
+            <w:tcW w:w="4553" w:type="dxa"/>
+          </w:tcPr>
+          <w:p>
+            <w:proofErr w:type="spellStart"/>
+            <w:r>
+              <w:t>Macheps</w:t>
+            </w:r>
+            <w:proofErr w:type="spellEnd"/>
+            <w:r>
+              <w:t xml:space="preserve"> dla Float16</w:t>
+            </w:r>
+          </w:p>
+        </w:tc>
+        <w:tc>
+          <w:tcPr>
+            <w:tcW w:w="4553" w:type="dxa"/>
+          </w:tcPr>
+          <w:p>
+            <w:r>
+              <w:t>0.000977</w:t>
+            </w:r>
+          </w:p>
+        </w:tc>
+      </w:tr>
+      <w:tr>
+        <w:trPr>
+          <w:trHeight w:val="304"/>
+        </w:trPr>
+        <w:tc>
+          <w:tcPr>
+            <w:tcW w:w="4553" w:type="dxa"/>
+          </w:tcPr>
+          <w:p>
+            <w:proofErr w:type="spellStart"/>
+            <w:r>
+              <w:t>Macheps</w:t>
+            </w:r>
+            <w:proofErr w:type="spellEnd"/>
+            <w:r>
+              <w:t xml:space="preserve"> dla Float32</w:t>
+            </w:r>
+          </w:p>
+        </w:tc>
+        <w:tc>
+          <w:tcPr>
+            <w:tcW w:w="4553" w:type="dxa"/>
+          </w:tcPr>
+          <w:p>
+            <w:r>
+              <w:t>1.1920929e-7</w:t>
+            </w:r>
+          </w:p>
+        </w:tc>
+      </w:tr>
+      <w:tr>
+        <w:trPr>
+          <w:trHeight w:val="322"/>
+        </w:trPr>
+        <w:tc>
+          <w:tcPr>
+            <w:tcW w:w="4553" w:type="dxa"/>
+          </w:tcPr>
+          <w:p>
+            <w:proofErr w:type="spellStart"/>
+            <w:r>
+              <w:t>Macheps</w:t>
+            </w:r>
+            <w:proofErr w:type="spellEnd"/>
+            <w:r>
+              <w:t xml:space="preserve"> dla Float64</w:t>
+            </w:r>
+          </w:p>
+        </w:tc>
+        <w:tc>
+          <w:tcPr>
+            <w:tcW w:w="4553" w:type="dxa"/>
+          </w:tcPr>
+          <w:p>
+            <w:r>
+              <w:t>2.220446049250313e-16</w:t>
+            </w:r>
+          </w:p>
+        </w:tc>
+      </w:tr>
+      <w:tr>
+        <w:trPr>
+          <w:trHeight w:val="304"/>
+        </w:trPr>
+        <w:tc>
+          <w:tcPr>
+            <w:tcW w:w="4553" w:type="dxa"/>
+          </w:tcPr>
+          <w:p>
+            <w:r>
+              <w:t>Eta dla Float16</w:t>
+            </w:r>
+          </w:p>
+        </w:tc>
+        <w:tc>
+          <w:tcPr>
+            <w:tcW w:w="4553" w:type="dxa"/>
+          </w:tcPr>
+          <w:p>
+            <w:r>
+              <w:t>6.0e-8</w:t>
+            </w:r>
+          </w:p>
+        </w:tc>
+      </w:tr>
+      <w:tr>
+        <w:trPr>
+          <w:trHeight w:val="322"/>
+        </w:trPr>
+        <w:tc>
+          <w:tcPr>
+            <w:tcW w:w="4553" w:type="dxa"/>
+          </w:tcPr>
+          <w:p>
+            <w:proofErr w:type="spellStart"/>
+            <w:r>
+              <w:t>Nextfloat</w:t>
+            </w:r>
+            <w:proofErr w:type="spellEnd"/>
+            <w:r>
+              <w:t>(Float16(0.0))</w:t>
+            </w:r>
+          </w:p>
+        </w:tc>
+        <w:tc>
+          <w:tcPr>
+            <w:tcW w:w="4553" w:type="dxa"/>
+          </w:tcPr>
+          <w:p>
+            <w:r>
+              <w:t>6.0e-8</w:t>
+            </w:r>
+          </w:p>
+        </w:tc>
+      </w:tr>
+      <w:tr>
+        <w:trPr>
+          <w:trHeight w:val="304"/>
+        </w:trPr>
+        <w:tc>
+          <w:tcPr>
+            <w:tcW w:w="4553" w:type="dxa"/>
+          </w:tcPr>
+          <w:p>
+            <w:r>
+              <w:t>Eta dla Float32</w:t>
+            </w:r>
+          </w:p>
+        </w:tc>
+        <w:tc>
+          <w:tcPr>
+            <w:tcW w:w="4553" w:type="dxa"/>
+          </w:tcPr>
+          <w:p>
+            <w:r>
+              <w:t>1.0e-45</w:t>
+            </w:r>
+          </w:p>
+        </w:tc>
+      </w:tr>
+      <w:tr>
+        <w:trPr>
+          <w:trHeight w:val="322"/>
+        </w:trPr>
+        <w:tc>
+          <w:tcPr>
+            <w:tcW w:w="4553" w:type="dxa"/>
+          </w:tcPr>
+          <w:p>
+            <w:proofErr w:type="spellStart"/>
+            <w:r>
+              <w:t>Nextfloat</w:t>
+            </w:r>
+            <w:proofErr w:type="spellEnd"/>
+            <w:r>
+              <w:t>(Float32(0.0))</w:t>
+            </w:r>
+          </w:p>
+        </w:tc>
+        <w:tc>
+          <w:tcPr>
+            <w:tcW w:w="4553" w:type="dxa"/>
+          </w:tcPr>
+          <w:p>
+            <w:r>
+              <w:t>1.0e-45</w:t>
+            </w:r>
+          </w:p>
+        </w:tc>
+      </w:tr>
+      <w:tr>
+        <w:trPr>
+          <w:trHeight w:val="318"/>
+        </w:trPr>
+        <w:tc>
+          <w:tcPr>
+            <w:tcW w:w="4553" w:type="dxa"/>
+          </w:tcPr>
+          <w:p>
+            <w:r>
+              <w:t>Eta dla Float64</w:t>
+            </w:r>
+          </w:p>
+        </w:tc>
+        <w:tc>
+          <w:tcPr>
+            <w:tcW w:w="4553" w:type="dxa"/>
+          </w:tcPr>
+          <w:p>
+            <w:r>
+              <w:t>5.0e-324</w:t>
+            </w:r>
+          </w:p>
+        </w:tc>
+      </w:tr>
+      <w:tr>
+        <w:trPr>
+          <w:trHeight w:val="318"/>
+        </w:trPr>
+        <w:tc>
+          <w:tcPr>
+            <w:tcW w:w="4553" w:type="dxa"/>
+          </w:tcPr>
+          <w:p>
+            <w:proofErr w:type="spellStart"/>
+            <w:r>
+              <w:t>Nextfloat</w:t>
+            </w:r>
+            <w:proofErr w:type="spellEnd"/>
+            <w:r>
+              <w:t>(Float64(0.0))</w:t>
+            </w:r>
+          </w:p>
+        </w:tc>
+        <w:tc>
+          <w:tcPr>
+            <w:tcW w:w="4553" w:type="dxa"/>
+          </w:tcPr>
+          <w:p>
+            <w:r>
+              <w:t>5.0e-324</w:t>
+            </w:r>
+          </w:p>
+        </w:tc>
+      </w:tr>
+      <w:tr>
+        <w:trPr>
+          <w:trHeight w:val="318"/>
+        </w:trPr>
+        <w:tc>
+          <w:tcPr>
+            <w:tcW w:w="4553" w:type="dxa"/>
+          </w:tcPr>
+          <w:p>
+            <w:proofErr w:type="spellStart"/>
+            <w:r>
+              <w:t>Floatmin</w:t>
+            </w:r>
+            <w:proofErr w:type="spellEnd"/>
+            <w:r>
+              <w:t>(Float32)</w:t>
+            </w:r>
+          </w:p>
+        </w:tc>
+        <w:tc>
+          <w:tcPr>
+            <w:tcW w:w="4553" w:type="dxa"/>
+          </w:tcPr>
+          <w:p>
+            <w:r>
+              <w:t>1.1754944e-38</w:t>
+            </w:r>
+          </w:p>
+        </w:tc>
+      </w:tr>
+      <w:tr>
+        <w:trPr>
+          <w:trHeight w:val="318"/>
+        </w:trPr>
+        <w:tc>
+          <w:tcPr>
+            <w:tcW w:w="4553" w:type="dxa"/>
+          </w:tcPr>
+          <w:p>
+            <w:proofErr w:type="spellStart"/>
+            <w:r>
+              <w:t>Floatmin</w:t>
+            </w:r>
+            <w:proofErr w:type="spellEnd"/>
+            <w:r>
+              <w:t>(Float64)</w:t>
+            </w:r>
+          </w:p>
+        </w:tc>
+        <w:tc>
+          <w:tcPr>
+            <w:tcW w:w="4553" w:type="dxa"/>
+          </w:tcPr>
+          <w:p>
+            <w:r>
+              <w:t>2.2250738585072014e-308</w:t>
+            </w:r>
+          </w:p>
+        </w:tc>
+      </w:tr>
+      <w:tr>
+        <w:trPr>
+          <w:trHeight w:val="318"/>
+        </w:trPr>
+        <w:tc>
+          <w:tcPr>
+            <w:tcW w:w="4553" w:type="dxa"/>
+          </w:tcPr>
+          <w:p>
+            <w:r>
+              <w:t>Max dla Float16</w:t>
+            </w:r>
+          </w:p>
+        </w:tc>
+        <w:tc>
+          <w:tcPr>
+            <w:tcW w:w="4553" w:type="dxa"/>
+          </w:tcPr>
+          <w:p>
+            <w:r>
+              <w:t>6.55e4</w:t>
+            </w:r>
+          </w:p>
+        </w:tc>
+      </w:tr>
+      <w:tr>
+        <w:trPr>
+          <w:trHeight w:val="318"/>
+        </w:trPr>
+        <w:tc>
+          <w:tcPr>
+            <w:tcW w:w="4553" w:type="dxa"/>
+          </w:tcPr>
+          <w:p>
+            <w:proofErr w:type="spellStart"/>
+            <w:r>
+              <w:t>Floatmax</w:t>
+            </w:r>
+            <w:proofErr w:type="spellEnd"/>
+            <w:r>
+              <w:t>(Float16)</w:t>
+            </w:r>
+          </w:p>
+        </w:tc>
+        <w:tc>
+          <w:tcPr>
+            <w:tcW w:w="4553" w:type="dxa"/>
+          </w:tcPr>
+          <w:p>
+            <w:r>
+              <w:t>6.55e4</w:t>
+            </w:r>
+          </w:p>
+        </w:tc>
+      </w:tr>
+      <w:tr>
+        <w:trPr>
+          <w:trHeight w:val="318"/>
+        </w:trPr>
+        <w:tc>
+          <w:tcPr>
+            <w:tcW w:w="4553" w:type="dxa"/>
+          </w:tcPr>
+          <w:p>
+            <w:r>
+              <w:t>Max dla Float32</w:t>
+            </w:r>
+          </w:p>
+        </w:tc>
+        <w:tc>
+          <w:tcPr>
+            <w:tcW w:w="4553" w:type="dxa"/>
+          </w:tcPr>
+          <w:p>
+            <w:r>
+              <w:t>3.4028235e38</w:t>
+            </w:r>
+          </w:p>
+        </w:tc>
+      </w:tr>
+      <w:tr>
+        <w:trPr>
+          <w:trHeight w:val="318"/>
+        </w:trPr>
+        <w:tc>
+          <w:tcPr>
+            <w:tcW w:w="4553" w:type="dxa"/>
+          </w:tcPr>
+          <w:p>
+            <w:proofErr w:type="spellStart"/>
+            <w:r>
+              <w:t>Floatmax</w:t>
+            </w:r>
+            <w:proofErr w:type="spellEnd"/>
+            <w:r>
+              <w:t>(Float32)</w:t>
+            </w:r>
+          </w:p>
+        </w:tc>
+        <w:tc>
+          <w:tcPr>
+            <w:tcW w:w="4553" w:type="dxa"/>
+          </w:tcPr>
+          <w:p>
+            <w:r>
+              <w:t>3.4028235e38</w:t>
+            </w:r>
+          </w:p>
+        </w:tc>
+      </w:tr>
+      <w:tr>
+        <w:trPr>
+          <w:trHeight w:val="318"/>
+        </w:trPr>
+        <w:tc>
+          <w:tcPr>
+            <w:tcW w:w="4553" w:type="dxa"/>
+          </w:tcPr>
+          <w:p>
+            <w:r>
+              <w:t>Max dla Float64</w:t>
+            </w:r>
+          </w:p>
+        </w:tc>
+        <w:tc>
+          <w:tcPr>
+            <w:tcW w:w="4553" w:type="dxa"/>
+          </w:tcPr>
+          <w:p>
+            <w:r>
+              <w:t>1.7976931348623157e308</w:t>
+            </w:r>
+          </w:p>
+        </w:tc>
+      </w:tr>
+      <w:tr>
+        <w:trPr>
+          <w:trHeight w:val="318"/>
+        </w:trPr>
+        <w:tc>
+          <w:tcPr>
+            <w:tcW w:w="4553" w:type="dxa"/>
+          </w:tcPr>
+          <w:p>
+            <w:proofErr w:type="spellStart"/>
+            <w:r>
+              <w:t>Floatmax</w:t>
+            </w:r>
+            <w:proofErr w:type="spellEnd"/>
+            <w:r>
+              <w:t>(Float64)</w:t>
+            </w:r>
+          </w:p>
+        </w:tc>
+        <w:tc>
+          <w:tcPr>
+            <w:tcW w:w="4553" w:type="dxa"/>
+          </w:tcPr>
+          <w:p>
+            <w:r>
+              <w:t>1.7976931348623157e308</w:t>
+            </w:r>
+          </w:p>
+        </w:tc>
+      </w:tr>
+      <w:tr>
+        <w:trPr>
+          <w:trHeight w:val="318"/>
+        </w:trPr>
+        <w:tc>
+          <w:tcPr>
+            <w:tcW w:w="4553" w:type="dxa"/>
+          </w:tcPr>
+          <w:p>
+            <w:r>
+              <w:t>FLT_EPSILON</w:t>
+            </w:r>
+          </w:p>
+        </w:tc>
+        <w:tc>
+          <w:tcPr>
+            <w:tcW w:w="4553" w:type="dxa"/>
+          </w:tcPr>
+          <w:p>
+            <w:r>
+              <w:t>1.192093e-007</w:t>
+            </w:r>
+          </w:p>
+        </w:tc>
+      </w:tr>
+      <w:tr>
+        <w:trPr>
+          <w:trHeight w:val="318"/>
+        </w:trPr>
+        <w:tc>
+          <w:tcPr>
+            <w:tcW w:w="4553" w:type="dxa"/>
+          </w:tcPr>
+          <w:p>
+            <w:r>
+              <w:t>DBL_EPSILON</w:t>
+            </w:r>
+          </w:p>
+        </w:tc>
+        <w:tc>
+          <w:tcPr>
+            <w:tcW w:w="4553" w:type="dxa"/>
+          </w:tcPr>
+          <w:p>
+            <w:r>
+              <w:t>2.220446e-016</w:t>
+            </w:r>
+          </w:p>
+        </w:tc>
+      </w:tr>
+    </w:tbl>
+    <w:p/>
+    <w:p>
+      <w:r>
+        <w:t xml:space="preserve">Jak widać epsilon maszynowy jest mniejszy dla typów z większą ilością bitów. Wyliczone iteracyjnie epsilony 32- i 64-bitowe zgadzają się ze stałymi z </w:t>
+      </w:r>
+      <w:proofErr w:type="spellStart"/>
+      <w:r>
+        <w:t>float.h</w:t>
+      </w:r>
+      <w:proofErr w:type="spellEnd"/>
+      <w:r>
+        <w:t>.</w:t>
       </w:r>
     </w:p>
     <w:p>
@@ -168,6 +758,7 @@
     <w:lsdException w:name="HTML Sample" w:semiHidden="1" w:unhideWhenUsed="1"/>
     <w:lsdException w:name="HTML Typewriter" w:semiHidden="1" w:unhideWhenUsed="1"/>
     <w:lsdException w:name="HTML Variable" w:semiHidden="1" w:unhideWhenUsed="1"/>
+    <w:lsdException w:name="Normal Table" w:semiHidden="1" w:unhideWhenUsed="1"/>
     <w:lsdException w:name="annotation subject" w:semiHidden="1" w:unhideWhenUsed="1"/>
     <w:lsdException w:name="No List" w:semiHidden="1" w:unhideWhenUsed="1"/>
     <w:lsdException w:name="Outline List 1" w:semiHidden="1" w:unhideWhenUsed="1"/>
@@ -213,9 +804,11 @@
     <w:lsdException w:name="Table Subtle 1" w:semiHidden="1" w:unhideWhenUsed="1"/>
     <w:lsdException w:name="Table Subtle 2" w:semiHidden="1" w:unhideWhenUsed="1"/>
     <w:lsdException w:name="Table Web 1" w:semiHidden="1" w:unhideWhenUsed="1"/>
+    <w:lsdException w:name="Table Web 2" w:semiHidden="1" w:unhideWhenUsed="1"/>
     <w:lsdException w:name="Table Web 3" w:semiHidden="1" w:unhideWhenUsed="1"/>
     <w:lsdException w:name="Balloon Text" w:semiHidden="1" w:unhideWhenUsed="1"/>
     <w:lsdException w:name="Table Grid" w:uiPriority="39"/>
+    <w:lsdException w:name="Table Theme" w:semiHidden="1" w:unhideWhenUsed="1"/>
     <w:lsdException w:name="Placeholder Text" w:semiHidden="1"/>
     <w:lsdException w:name="No Spacing" w:uiPriority="1" w:qFormat="1"/>
     <w:lsdException w:name="Light Shading" w:uiPriority="60"/>
@@ -502,6 +1095,25 @@
       <w:sz w:val="56"/>
       <w:szCs w:val="56"/>
     </w:rPr>
+  </w:style>
+  <w:style w:type="table" w:styleId="Tabela-Siatka">
+    <w:name w:val="Table Grid"/>
+    <w:basedOn w:val="Standardowy"/>
+    <w:uiPriority w:val="39"/>
+    <w:rsid w:val="00446556"/>
+    <w:pPr>
+      <w:spacing w:after="0" w:line="240" w:lineRule="auto"/>
+    </w:pPr>
+    <w:tblPr>
+      <w:tblBorders>
+        <w:top w:val="single" w:sz="4" w:space="0" w:color="auto"/>
+        <w:left w:val="single" w:sz="4" w:space="0" w:color="auto"/>
+        <w:bottom w:val="single" w:sz="4" w:space="0" w:color="auto"/>
+        <w:right w:val="single" w:sz="4" w:space="0" w:color="auto"/>
+        <w:insideH w:val="single" w:sz="4" w:space="0" w:color="auto"/>
+        <w:insideV w:val="single" w:sz="4" w:space="0" w:color="auto"/>
+      </w:tblBorders>
+    </w:tblPr>
   </w:style>
 </w:styles>
 </file>

</xml_diff>

<commit_message>
done up to 4
</commit_message>
<xml_diff>
--- a/obliczenia_naukowe/lab1/sprawko.docx
+++ b/obliczenia_naukowe/lab1/sprawko.docx
@@ -619,6 +619,792 @@
       <w:proofErr w:type="spellEnd"/>
       <w:r>
         <w:t>.</w:t>
+      </w:r>
+    </w:p>
+    <w:p>
+      <w:r>
+        <w:t xml:space="preserve">Można zauważyć że </w:t>
+      </w:r>
+      <w:proofErr w:type="spellStart"/>
+      <w:r>
+        <w:t>macheps</w:t>
+      </w:r>
+      <w:proofErr w:type="spellEnd"/>
+      <w:r>
+        <w:t xml:space="preserve"> = 2^-t gdzie t to ilość bitów mantysy. Na wykładzie zdefiniowany epsilon = 0.5*2^1-t = 2^-t, czyli </w:t>
+      </w:r>
+      <w:proofErr w:type="spellStart"/>
+      <w:r>
+        <w:t>macheps</w:t>
+      </w:r>
+      <w:proofErr w:type="spellEnd"/>
+      <w:r>
+        <w:t xml:space="preserve"> = epsilon.</w:t>
+      </w:r>
+    </w:p>
+    <w:tbl>
+      <w:tblPr>
+        <w:tblStyle w:val="Tabela-Siatka"/>
+        <w:tblW w:w="0" w:type="auto"/>
+        <w:tblLook w:val="04A0" w:firstRow="1" w:lastRow="0" w:firstColumn="1" w:lastColumn="0" w:noHBand="0" w:noVBand="1"/>
+      </w:tblPr>
+      <w:tblGrid>
+        <w:gridCol w:w="3020"/>
+        <w:gridCol w:w="3021"/>
+        <w:gridCol w:w="3021"/>
+      </w:tblGrid>
+      <w:tr>
+        <w:tc>
+          <w:tcPr>
+            <w:tcW w:w="3020" w:type="dxa"/>
+          </w:tcPr>
+          <w:p/>
+        </w:tc>
+        <w:tc>
+          <w:tcPr>
+            <w:tcW w:w="3021" w:type="dxa"/>
+          </w:tcPr>
+          <w:p>
+            <w:r>
+              <w:t>Eta</w:t>
+            </w:r>
+          </w:p>
+        </w:tc>
+        <w:tc>
+          <w:tcPr>
+            <w:tcW w:w="3021" w:type="dxa"/>
+          </w:tcPr>
+          <w:p>
+            <w:pPr>
+              <w:rPr>
+                <w:vertAlign w:val="subscript"/>
+              </w:rPr>
+            </w:pPr>
+            <w:proofErr w:type="spellStart"/>
+            <w:r>
+              <w:t>MIN</w:t>
+            </w:r>
+            <w:r>
+              <w:rPr>
+                <w:vertAlign w:val="subscript"/>
+              </w:rPr>
+              <w:t>sub</w:t>
+            </w:r>
+            <w:proofErr w:type="spellEnd"/>
+          </w:p>
+        </w:tc>
+      </w:tr>
+      <w:tr>
+        <w:tc>
+          <w:tcPr>
+            <w:tcW w:w="3020" w:type="dxa"/>
+          </w:tcPr>
+          <w:p>
+            <w:r>
+              <w:t>Float32</w:t>
+            </w:r>
+          </w:p>
+        </w:tc>
+        <w:tc>
+          <w:tcPr>
+            <w:tcW w:w="3021" w:type="dxa"/>
+          </w:tcPr>
+          <w:p>
+            <w:r>
+              <w:t>1.0e-45</w:t>
+            </w:r>
+          </w:p>
+        </w:tc>
+        <w:tc>
+          <w:tcPr>
+            <w:tcW w:w="3021" w:type="dxa"/>
+          </w:tcPr>
+          <w:p>
+            <w:r>
+              <w:t>1.4·10−45</w:t>
+            </w:r>
+          </w:p>
+        </w:tc>
+      </w:tr>
+      <w:tr>
+        <w:tc>
+          <w:tcPr>
+            <w:tcW w:w="3020" w:type="dxa"/>
+          </w:tcPr>
+          <w:p>
+            <w:r>
+              <w:t>Float64</w:t>
+            </w:r>
+          </w:p>
+        </w:tc>
+        <w:tc>
+          <w:tcPr>
+            <w:tcW w:w="3021" w:type="dxa"/>
+          </w:tcPr>
+          <w:p>
+            <w:r>
+              <w:t>5.0e-324</w:t>
+            </w:r>
+          </w:p>
+        </w:tc>
+        <w:tc>
+          <w:tcPr>
+            <w:tcW w:w="3021" w:type="dxa"/>
+          </w:tcPr>
+          <w:p>
+            <w:r>
+              <w:t>4.9·10−324</w:t>
+            </w:r>
+          </w:p>
+        </w:tc>
+      </w:tr>
+    </w:tbl>
+    <w:p/>
+    <w:p>
+      <w:pPr>
+        <w:rPr>
+          <w:vertAlign w:val="subscript"/>
+        </w:rPr>
+      </w:pPr>
+      <w:r>
+        <w:t xml:space="preserve">Eta jest blisko </w:t>
+      </w:r>
+      <w:proofErr w:type="spellStart"/>
+      <w:r>
+        <w:t>MIN</w:t>
+      </w:r>
+      <w:r>
+        <w:rPr>
+          <w:vertAlign w:val="subscript"/>
+        </w:rPr>
+        <w:t>sub</w:t>
+      </w:r>
+      <w:proofErr w:type="spellEnd"/>
+    </w:p>
+    <w:tbl>
+      <w:tblPr>
+        <w:tblStyle w:val="Tabela-Siatka"/>
+        <w:tblW w:w="0" w:type="auto"/>
+        <w:tblLook w:val="04A0" w:firstRow="1" w:lastRow="0" w:firstColumn="1" w:lastColumn="0" w:noHBand="0" w:noVBand="1"/>
+      </w:tblPr>
+      <w:tblGrid>
+        <w:gridCol w:w="3020"/>
+        <w:gridCol w:w="3021"/>
+        <w:gridCol w:w="3021"/>
+      </w:tblGrid>
+      <w:tr>
+        <w:tc>
+          <w:tcPr>
+            <w:tcW w:w="3020" w:type="dxa"/>
+          </w:tcPr>
+          <w:p/>
+        </w:tc>
+        <w:tc>
+          <w:tcPr>
+            <w:tcW w:w="3021" w:type="dxa"/>
+          </w:tcPr>
+          <w:p>
+            <w:proofErr w:type="spellStart"/>
+            <w:r>
+              <w:t>Floatmin</w:t>
+            </w:r>
+            <w:proofErr w:type="spellEnd"/>
+          </w:p>
+        </w:tc>
+        <w:tc>
+          <w:tcPr>
+            <w:tcW w:w="3021" w:type="dxa"/>
+          </w:tcPr>
+          <w:p>
+            <w:pPr>
+              <w:rPr>
+                <w:vertAlign w:val="subscript"/>
+              </w:rPr>
+            </w:pPr>
+            <w:proofErr w:type="spellStart"/>
+            <w:r>
+              <w:t>MIN</w:t>
+            </w:r>
+            <w:r>
+              <w:rPr>
+                <w:vertAlign w:val="subscript"/>
+              </w:rPr>
+              <w:t>nor</w:t>
+            </w:r>
+            <w:proofErr w:type="spellEnd"/>
+          </w:p>
+        </w:tc>
+      </w:tr>
+      <w:tr>
+        <w:tc>
+          <w:tcPr>
+            <w:tcW w:w="3020" w:type="dxa"/>
+          </w:tcPr>
+          <w:p>
+            <w:r>
+              <w:t>Float32</w:t>
+            </w:r>
+          </w:p>
+        </w:tc>
+        <w:tc>
+          <w:tcPr>
+            <w:tcW w:w="3021" w:type="dxa"/>
+          </w:tcPr>
+          <w:p>
+            <w:r>
+              <w:t>1.1754944e-38</w:t>
+            </w:r>
+          </w:p>
+        </w:tc>
+        <w:tc>
+          <w:tcPr>
+            <w:tcW w:w="3021" w:type="dxa"/>
+          </w:tcPr>
+          <w:p>
+            <w:r>
+              <w:t>1.2·10−38</w:t>
+            </w:r>
+          </w:p>
+        </w:tc>
+      </w:tr>
+      <w:tr>
+        <w:tc>
+          <w:tcPr>
+            <w:tcW w:w="3020" w:type="dxa"/>
+          </w:tcPr>
+          <w:p>
+            <w:r>
+              <w:t>Float64</w:t>
+            </w:r>
+          </w:p>
+        </w:tc>
+        <w:tc>
+          <w:tcPr>
+            <w:tcW w:w="3021" w:type="dxa"/>
+          </w:tcPr>
+          <w:p>
+            <w:r>
+              <w:t>2.2250738585072014e-308</w:t>
+            </w:r>
+          </w:p>
+        </w:tc>
+        <w:tc>
+          <w:tcPr>
+            <w:tcW w:w="3021" w:type="dxa"/>
+          </w:tcPr>
+          <w:p>
+            <w:r>
+              <w:t>2.2·10−308</w:t>
+            </w:r>
+          </w:p>
+        </w:tc>
+      </w:tr>
+    </w:tbl>
+    <w:p>
+      <w:pPr>
+        <w:rPr>
+          <w:vertAlign w:val="subscript"/>
+        </w:rPr>
+      </w:pPr>
+      <w:proofErr w:type="spellStart"/>
+      <w:r>
+        <w:lastRenderedPageBreak/>
+        <w:t>Floatmin</w:t>
+      </w:r>
+      <w:proofErr w:type="spellEnd"/>
+      <w:r>
+        <w:t xml:space="preserve"> = </w:t>
+      </w:r>
+      <w:proofErr w:type="spellStart"/>
+      <w:r>
+        <w:t>MIN</w:t>
+      </w:r>
+      <w:r>
+        <w:rPr>
+          <w:vertAlign w:val="subscript"/>
+        </w:rPr>
+        <w:t>nor</w:t>
+      </w:r>
+      <w:proofErr w:type="spellEnd"/>
+    </w:p>
+    <w:p>
+      <w:r>
+        <w:t>Zad. 2.</w:t>
+      </w:r>
+    </w:p>
+    <w:p>
+      <w:r>
+        <w:t>Program liczący wartość wyrażenia zad2.jl.</w:t>
+      </w:r>
+    </w:p>
+    <w:tbl>
+      <w:tblPr>
+        <w:tblStyle w:val="Tabela-Siatka"/>
+        <w:tblW w:w="0" w:type="auto"/>
+        <w:tblLook w:val="04A0" w:firstRow="1" w:lastRow="0" w:firstColumn="1" w:lastColumn="0" w:noHBand="0" w:noVBand="1"/>
+      </w:tblPr>
+      <w:tblGrid>
+        <w:gridCol w:w="3020"/>
+        <w:gridCol w:w="3021"/>
+        <w:gridCol w:w="3021"/>
+      </w:tblGrid>
+      <w:tr>
+        <w:tc>
+          <w:tcPr>
+            <w:tcW w:w="3020" w:type="dxa"/>
+          </w:tcPr>
+          <w:p/>
+        </w:tc>
+        <w:tc>
+          <w:tcPr>
+            <w:tcW w:w="3021" w:type="dxa"/>
+          </w:tcPr>
+          <w:p>
+            <w:r>
+              <w:t>3(4/3-1)-1</w:t>
+            </w:r>
+          </w:p>
+        </w:tc>
+        <w:tc>
+          <w:tcPr>
+            <w:tcW w:w="3021" w:type="dxa"/>
+          </w:tcPr>
+          <w:p>
+            <w:proofErr w:type="spellStart"/>
+            <w:r>
+              <w:t>Macheps</w:t>
+            </w:r>
+            <w:proofErr w:type="spellEnd"/>
+          </w:p>
+        </w:tc>
+      </w:tr>
+      <w:tr>
+        <w:tc>
+          <w:tcPr>
+            <w:tcW w:w="3020" w:type="dxa"/>
+          </w:tcPr>
+          <w:p>
+            <w:r>
+              <w:t>Float16</w:t>
+            </w:r>
+          </w:p>
+        </w:tc>
+        <w:tc>
+          <w:tcPr>
+            <w:tcW w:w="3021" w:type="dxa"/>
+          </w:tcPr>
+          <w:p>
+            <w:r>
+              <w:t>-0.000977</w:t>
+            </w:r>
+          </w:p>
+        </w:tc>
+        <w:tc>
+          <w:tcPr>
+            <w:tcW w:w="3021" w:type="dxa"/>
+          </w:tcPr>
+          <w:p>
+            <w:r>
+              <w:t>0.000977</w:t>
+            </w:r>
+          </w:p>
+        </w:tc>
+      </w:tr>
+      <w:tr>
+        <w:tc>
+          <w:tcPr>
+            <w:tcW w:w="3020" w:type="dxa"/>
+          </w:tcPr>
+          <w:p>
+            <w:r>
+              <w:t>Float32</w:t>
+            </w:r>
+          </w:p>
+        </w:tc>
+        <w:tc>
+          <w:tcPr>
+            <w:tcW w:w="3021" w:type="dxa"/>
+          </w:tcPr>
+          <w:p>
+            <w:r>
+              <w:t>1.1920929e-7</w:t>
+            </w:r>
+          </w:p>
+        </w:tc>
+        <w:tc>
+          <w:tcPr>
+            <w:tcW w:w="3021" w:type="dxa"/>
+          </w:tcPr>
+          <w:p>
+            <w:r>
+              <w:t>1.1920929e-7</w:t>
+            </w:r>
+          </w:p>
+        </w:tc>
+      </w:tr>
+      <w:tr>
+        <w:tc>
+          <w:tcPr>
+            <w:tcW w:w="3020" w:type="dxa"/>
+          </w:tcPr>
+          <w:p>
+            <w:r>
+              <w:t>Float64</w:t>
+            </w:r>
+          </w:p>
+        </w:tc>
+        <w:tc>
+          <w:tcPr>
+            <w:tcW w:w="3021" w:type="dxa"/>
+          </w:tcPr>
+          <w:p>
+            <w:r>
+              <w:t>-2.220446049250313e-16</w:t>
+            </w:r>
+          </w:p>
+        </w:tc>
+        <w:tc>
+          <w:tcPr>
+            <w:tcW w:w="3021" w:type="dxa"/>
+          </w:tcPr>
+          <w:p>
+            <w:r>
+              <w:t>2.220446049250313e-16</w:t>
+            </w:r>
+          </w:p>
+        </w:tc>
+      </w:tr>
+    </w:tbl>
+    <w:p/>
+    <w:p>
+      <w:r>
+        <w:t>Zad. 3.</w:t>
+      </w:r>
+    </w:p>
+    <w:p>
+      <w:pPr>
+        <w:rPr>
+          <w:lang w:val="de-DE"/>
+        </w:rPr>
+      </w:pPr>
+      <w:proofErr w:type="spellStart"/>
+      <w:r>
+        <w:rPr>
+          <w:lang w:val="de-DE"/>
+        </w:rPr>
+        <w:t>julia</w:t>
+      </w:r>
+      <w:proofErr w:type="spellEnd"/>
+      <w:r>
+        <w:rPr>
+          <w:lang w:val="de-DE"/>
+        </w:rPr>
+        <w:t>&gt; x = 1e0</w:t>
+      </w:r>
+    </w:p>
+    <w:p>
+      <w:pPr>
+        <w:rPr>
+          <w:lang w:val="de-DE"/>
+        </w:rPr>
+      </w:pPr>
+      <w:r>
+        <w:rPr>
+          <w:lang w:val="de-DE"/>
+        </w:rPr>
+        <w:t>1.0</w:t>
+      </w:r>
+    </w:p>
+    <w:p>
+      <w:pPr>
+        <w:rPr>
+          <w:lang w:val="de-DE"/>
+        </w:rPr>
+      </w:pPr>
+      <w:proofErr w:type="spellStart"/>
+      <w:r>
+        <w:rPr>
+          <w:lang w:val="de-DE"/>
+        </w:rPr>
+        <w:t>julia</w:t>
+      </w:r>
+      <w:proofErr w:type="spellEnd"/>
+      <w:r>
+        <w:rPr>
+          <w:lang w:val="de-DE"/>
+        </w:rPr>
+        <w:t xml:space="preserve">&gt; </w:t>
+      </w:r>
+      <w:proofErr w:type="spellStart"/>
+      <w:r>
+        <w:rPr>
+          <w:lang w:val="de-DE"/>
+        </w:rPr>
+        <w:t>bitstring</w:t>
+      </w:r>
+      <w:proofErr w:type="spellEnd"/>
+      <w:r>
+        <w:rPr>
+          <w:lang w:val="de-DE"/>
+        </w:rPr>
+        <w:t>(x)</w:t>
+      </w:r>
+    </w:p>
+    <w:p>
+      <w:pPr>
+        <w:rPr>
+          <w:lang w:val="en-GB"/>
+        </w:rPr>
+      </w:pPr>
+      <w:r>
+        <w:rPr>
+          <w:lang w:val="en-GB"/>
+        </w:rPr>
+        <w:t>"0011111111110000000000000000000000000000000000000000000000000000"</w:t>
+      </w:r>
+    </w:p>
+    <w:p>
+      <w:pPr>
+        <w:rPr>
+          <w:lang w:val="en-GB"/>
+        </w:rPr>
+      </w:pPr>
+      <w:proofErr w:type="spellStart"/>
+      <w:r>
+        <w:rPr>
+          <w:lang w:val="en-GB"/>
+        </w:rPr>
+        <w:t>julia</w:t>
+      </w:r>
+      <w:proofErr w:type="spellEnd"/>
+      <w:r>
+        <w:rPr>
+          <w:lang w:val="en-GB"/>
+        </w:rPr>
+        <w:t>&gt; x += 2^-52</w:t>
+      </w:r>
+    </w:p>
+    <w:p>
+      <w:pPr>
+        <w:rPr>
+          <w:lang w:val="en-GB"/>
+        </w:rPr>
+      </w:pPr>
+      <w:r>
+        <w:rPr>
+          <w:lang w:val="en-GB"/>
+        </w:rPr>
+        <w:t>1.0000000000000002</w:t>
+      </w:r>
+    </w:p>
+    <w:p>
+      <w:pPr>
+        <w:rPr>
+          <w:lang w:val="en-GB"/>
+        </w:rPr>
+      </w:pPr>
+      <w:proofErr w:type="spellStart"/>
+      <w:r>
+        <w:rPr>
+          <w:lang w:val="en-GB"/>
+        </w:rPr>
+        <w:t>julia</w:t>
+      </w:r>
+      <w:proofErr w:type="spellEnd"/>
+      <w:r>
+        <w:rPr>
+          <w:lang w:val="en-GB"/>
+        </w:rPr>
+        <w:t xml:space="preserve">&gt; </w:t>
+      </w:r>
+      <w:proofErr w:type="spellStart"/>
+      <w:r>
+        <w:rPr>
+          <w:lang w:val="en-GB"/>
+        </w:rPr>
+        <w:t>bitstring</w:t>
+      </w:r>
+      <w:proofErr w:type="spellEnd"/>
+      <w:r>
+        <w:rPr>
+          <w:lang w:val="en-GB"/>
+        </w:rPr>
+        <w:t>(x)</w:t>
+      </w:r>
+    </w:p>
+    <w:p>
+      <w:pPr>
+        <w:rPr>
+          <w:lang w:val="en-GB"/>
+        </w:rPr>
+      </w:pPr>
+      <w:r>
+        <w:rPr>
+          <w:lang w:val="en-GB"/>
+        </w:rPr>
+        <w:t>"0011111111110000000000000000000000000000000000000000000000000001"</w:t>
+      </w:r>
+    </w:p>
+    <w:p>
+      <w:pPr>
+        <w:rPr>
+          <w:lang w:val="en-GB"/>
+        </w:rPr>
+      </w:pPr>
+      <w:proofErr w:type="spellStart"/>
+      <w:r>
+        <w:rPr>
+          <w:lang w:val="en-GB"/>
+        </w:rPr>
+        <w:t>julia</w:t>
+      </w:r>
+      <w:proofErr w:type="spellEnd"/>
+      <w:r>
+        <w:rPr>
+          <w:lang w:val="en-GB"/>
+        </w:rPr>
+        <w:t>&gt; x += 2^-52</w:t>
+      </w:r>
+    </w:p>
+    <w:p>
+      <w:pPr>
+        <w:rPr>
+          <w:lang w:val="en-GB"/>
+        </w:rPr>
+      </w:pPr>
+      <w:r>
+        <w:rPr>
+          <w:lang w:val="en-GB"/>
+        </w:rPr>
+        <w:t>1.0000000000000004</w:t>
+      </w:r>
+    </w:p>
+    <w:p>
+      <w:pPr>
+        <w:rPr>
+          <w:lang w:val="en-GB"/>
+        </w:rPr>
+      </w:pPr>
+      <w:proofErr w:type="spellStart"/>
+      <w:r>
+        <w:rPr>
+          <w:lang w:val="en-GB"/>
+        </w:rPr>
+        <w:t>julia</w:t>
+      </w:r>
+      <w:proofErr w:type="spellEnd"/>
+      <w:r>
+        <w:rPr>
+          <w:lang w:val="en-GB"/>
+        </w:rPr>
+        <w:t xml:space="preserve">&gt; </w:t>
+      </w:r>
+      <w:proofErr w:type="spellStart"/>
+      <w:r>
+        <w:rPr>
+          <w:lang w:val="en-GB"/>
+        </w:rPr>
+        <w:t>bitstring</w:t>
+      </w:r>
+      <w:proofErr w:type="spellEnd"/>
+      <w:r>
+        <w:rPr>
+          <w:lang w:val="en-GB"/>
+        </w:rPr>
+        <w:t>(x)</w:t>
+      </w:r>
+    </w:p>
+    <w:p>
+      <w:r>
+        <w:t>"0011111111110000000000000000000000000000000000000000000000000010"</w:t>
+      </w:r>
+    </w:p>
+    <w:p>
+      <w:proofErr w:type="spellStart"/>
+      <w:r>
+        <w:t>julia</w:t>
+      </w:r>
+      <w:proofErr w:type="spellEnd"/>
+      <w:r>
+        <w:t xml:space="preserve">&gt; </w:t>
+      </w:r>
+      <w:proofErr w:type="spellStart"/>
+      <w:r>
+        <w:t>bitstring</w:t>
+      </w:r>
+      <w:proofErr w:type="spellEnd"/>
+      <w:r>
+        <w:t>(2e0 - 2^-52)</w:t>
+      </w:r>
+    </w:p>
+    <w:p>
+      <w:r>
+        <w:t>"0011111111111111111111111111111111111111111111111111111111111111"</w:t>
+      </w:r>
+    </w:p>
+    <w:p>
+      <w:r>
+        <w:t xml:space="preserve">Dodanie do liczby z przedziału [1,2-2^-52) 2^-52 dodaje 1 do mantysy (tak jakby była </w:t>
+      </w:r>
+      <w:proofErr w:type="spellStart"/>
+      <w:r>
+        <w:t>unsigned</w:t>
+      </w:r>
+      <w:proofErr w:type="spellEnd"/>
+      <w:r>
+        <w:t xml:space="preserve"> </w:t>
+      </w:r>
+      <w:proofErr w:type="spellStart"/>
+      <w:r>
+        <w:t>int</w:t>
+      </w:r>
+      <w:proofErr w:type="spellEnd"/>
+      <w:r>
+        <w:t>).</w:t>
+      </w:r>
+    </w:p>
+    <w:p>
+      <w:r>
+        <w:t xml:space="preserve">Dla [1/2,1] </w:t>
+      </w:r>
+      <w:r>
+        <w:t>δ</w:t>
+      </w:r>
+      <w:r>
+        <w:t xml:space="preserve"> = 2^-53 a dla [2,4] </w:t>
+      </w:r>
+      <w:r>
+        <w:t>δ</w:t>
+      </w:r>
+      <w:r>
+        <w:t xml:space="preserve"> = 2^-51, ponieważ </w:t>
+      </w:r>
+      <w:r>
+        <w:t>waga ostatniego bitu mantysy jest zależna od cechy</w:t>
+      </w:r>
+      <w:r>
+        <w:t>.</w:t>
+      </w:r>
+    </w:p>
+    <w:p>
+      <w:r>
+        <w:t>Zad. 4.</w:t>
+      </w:r>
+    </w:p>
+    <w:p>
+      <w:r>
+        <w:t xml:space="preserve">Taka liczba to </w:t>
+      </w:r>
+      <w:r>
+        <w:t>1.000000057228997</w:t>
+      </w:r>
+      <w:r>
+        <w:t>.</w:t>
+      </w:r>
+    </w:p>
+    <w:p>
+      <w:r>
+        <w:t>Zad. 5.</w:t>
       </w:r>
     </w:p>
     <w:p>
@@ -1038,7 +1824,6 @@
   <w:style w:type="character" w:default="1" w:styleId="Domylnaczcionkaakapitu">
     <w:name w:val="Default Paragraph Font"/>
     <w:uiPriority w:val="1"/>
-    <w:semiHidden/>
     <w:unhideWhenUsed/>
   </w:style>
   <w:style w:type="table" w:default="1" w:styleId="Standardowy">

</xml_diff>